<commit_message>
Add Notes on Rinkeby Connection
Add notes on connecting to rinkeby test network via Infura API
</commit_message>
<xml_diff>
--- a/ethereum_course.rtfd/solidityNotes.docx
+++ b/ethereum_course.rtfd/solidityNotes.docx
@@ -13681,6 +13681,292 @@
         </w:rPr>
         <w:t xml:space="preserve"> is the way to access the contract address</w:t>
       </w:r>
+    </w:p>
+    <w:p>
+      <w:pPr>
+        <w:tabs>
+          <w:tab w:val="left" w:pos="1440"/>
+        </w:tabs>
+        <w:rPr>
+          <w:rFonts w:ascii="Helvetica" w:hAnsi="Helvetica" w:cs="Helvetica"/>
+          <w:sz w:val="24"/>
+          <w:szCs w:val="24"/>
+        </w:rPr>
+      </w:pPr>
+    </w:p>
+    <w:p>
+      <w:pPr>
+        <w:tabs>
+          <w:tab w:val="left" w:pos="1440"/>
+        </w:tabs>
+        <w:rPr>
+          <w:rFonts w:ascii="Helvetica" w:hAnsi="Helvetica" w:cs="Helvetica"/>
+          <w:sz w:val="24"/>
+          <w:szCs w:val="24"/>
+        </w:rPr>
+      </w:pPr>
+    </w:p>
+    <w:p>
+      <w:pPr>
+        <w:tabs>
+          <w:tab w:val="left" w:pos="1440"/>
+        </w:tabs>
+        <w:rPr>
+          <w:rFonts w:ascii="Helvetica" w:hAnsi="Helvetica" w:cs="Helvetica"/>
+          <w:b/>
+          <w:sz w:val="24"/>
+          <w:szCs w:val="24"/>
+        </w:rPr>
+      </w:pPr>
+      <w:r>
+        <w:rPr>
+          <w:rFonts w:ascii="Helvetica" w:hAnsi="Helvetica" w:cs="Helvetica"/>
+          <w:b/>
+          <w:sz w:val="24"/>
+          <w:szCs w:val="24"/>
+        </w:rPr>
+        <w:t xml:space="preserve">Deploying on </w:t>
+      </w:r>
+      <w:proofErr w:type="spellStart"/>
+      <w:r>
+        <w:rPr>
+          <w:rFonts w:ascii="Helvetica" w:hAnsi="Helvetica" w:cs="Helvetica"/>
+          <w:b/>
+          <w:sz w:val="24"/>
+          <w:szCs w:val="24"/>
+        </w:rPr>
+        <w:t>Rinkeby</w:t>
+      </w:r>
+      <w:proofErr w:type="spellEnd"/>
+      <w:r>
+        <w:rPr>
+          <w:rFonts w:ascii="Helvetica" w:hAnsi="Helvetica" w:cs="Helvetica"/>
+          <w:b/>
+          <w:sz w:val="24"/>
+          <w:szCs w:val="24"/>
+        </w:rPr>
+        <w:t xml:space="preserve"> </w:t>
+      </w:r>
+      <w:proofErr w:type="spellStart"/>
+      <w:r>
+        <w:rPr>
+          <w:rFonts w:ascii="Helvetica" w:hAnsi="Helvetica" w:cs="Helvetica"/>
+          <w:b/>
+          <w:sz w:val="24"/>
+          <w:szCs w:val="24"/>
+        </w:rPr>
+        <w:t>Testnetwork</w:t>
+      </w:r>
+      <w:proofErr w:type="spellEnd"/>
+      <w:r>
+        <w:rPr>
+          <w:rFonts w:ascii="Helvetica" w:hAnsi="Helvetica" w:cs="Helvetica"/>
+          <w:sz w:val="24"/>
+          <w:szCs w:val="24"/>
+        </w:rPr>
+        <w:br/>
+        <w:t>Compile and deploy contract</w:t>
+      </w:r>
+      <w:r>
+        <w:rPr>
+          <w:rFonts w:ascii="Helvetica" w:hAnsi="Helvetica" w:cs="Helvetica"/>
+          <w:sz w:val="24"/>
+          <w:szCs w:val="24"/>
+        </w:rPr>
+        <w:br/>
+      </w:r>
+      <w:r>
+        <w:rPr>
+          <w:rFonts w:ascii="Helvetica" w:hAnsi="Helvetica" w:cs="Helvetica"/>
+          <w:sz w:val="24"/>
+          <w:szCs w:val="24"/>
+        </w:rPr>
+        <w:br/>
+      </w:r>
+      <w:proofErr w:type="spellStart"/>
+      <w:r>
+        <w:rPr>
+          <w:rFonts w:ascii="Helvetica" w:hAnsi="Helvetica" w:cs="Helvetica"/>
+          <w:sz w:val="24"/>
+          <w:szCs w:val="24"/>
+        </w:rPr>
+        <w:t>Rinkeby</w:t>
+      </w:r>
+      <w:proofErr w:type="spellEnd"/>
+      <w:r>
+        <w:rPr>
+          <w:rFonts w:ascii="Helvetica" w:hAnsi="Helvetica" w:cs="Helvetica"/>
+          <w:sz w:val="24"/>
+          <w:szCs w:val="24"/>
+        </w:rPr>
+        <w:t xml:space="preserve"> Network [ nodes, </w:t>
+      </w:r>
+      <w:proofErr w:type="spellStart"/>
+      <w:r>
+        <w:rPr>
+          <w:rFonts w:ascii="Helvetica" w:hAnsi="Helvetica" w:cs="Helvetica"/>
+          <w:b/>
+          <w:sz w:val="24"/>
+          <w:szCs w:val="24"/>
+        </w:rPr>
+        <w:t>Infura</w:t>
+      </w:r>
+      <w:proofErr w:type="spellEnd"/>
+      <w:r>
+        <w:rPr>
+          <w:rFonts w:ascii="Helvetica" w:hAnsi="Helvetica" w:cs="Helvetica"/>
+          <w:b/>
+          <w:sz w:val="24"/>
+          <w:szCs w:val="24"/>
+        </w:rPr>
+        <w:t xml:space="preserve"> node</w:t>
+      </w:r>
+      <w:r>
+        <w:rPr>
+          <w:rFonts w:ascii="Helvetica" w:hAnsi="Helvetica" w:cs="Helvetica"/>
+          <w:sz w:val="24"/>
+          <w:szCs w:val="24"/>
+        </w:rPr>
+        <w:t xml:space="preserve">] -&gt; </w:t>
+      </w:r>
+      <w:proofErr w:type="spellStart"/>
+      <w:r>
+        <w:rPr>
+          <w:rFonts w:ascii="Helvetica" w:hAnsi="Helvetica" w:cs="Helvetica"/>
+          <w:sz w:val="24"/>
+          <w:szCs w:val="24"/>
+        </w:rPr>
+        <w:t>Infura</w:t>
+      </w:r>
+      <w:proofErr w:type="spellEnd"/>
+      <w:r>
+        <w:rPr>
+          <w:rFonts w:ascii="Helvetica" w:hAnsi="Helvetica" w:cs="Helvetica"/>
+          <w:sz w:val="24"/>
+          <w:szCs w:val="24"/>
+        </w:rPr>
+        <w:t xml:space="preserve"> API -&gt; </w:t>
+      </w:r>
+      <w:r>
+        <w:rPr>
+          <w:rFonts w:ascii="Helvetica" w:hAnsi="Helvetica" w:cs="Helvetica"/>
+          <w:b/>
+          <w:sz w:val="24"/>
+          <w:szCs w:val="24"/>
+        </w:rPr>
+        <w:t>Provider</w:t>
+      </w:r>
+      <w:r>
+        <w:rPr>
+          <w:rFonts w:ascii="Helvetica" w:hAnsi="Helvetica" w:cs="Helvetica"/>
+          <w:sz w:val="24"/>
+          <w:szCs w:val="24"/>
+        </w:rPr>
+        <w:t xml:space="preserve"> -&gt; web3 &lt;- Web3</w:t>
+      </w:r>
+      <w:r>
+        <w:rPr>
+          <w:rFonts w:ascii="Helvetica" w:hAnsi="Helvetica" w:cs="Helvetica"/>
+          <w:sz w:val="24"/>
+          <w:szCs w:val="24"/>
+        </w:rPr>
+        <w:br/>
+        <w:t xml:space="preserve">Account mnemonic -&gt; </w:t>
+      </w:r>
+      <w:r>
+        <w:rPr>
+          <w:rFonts w:ascii="Helvetica" w:hAnsi="Helvetica" w:cs="Helvetica"/>
+          <w:b/>
+          <w:sz w:val="24"/>
+          <w:szCs w:val="24"/>
+        </w:rPr>
+        <w:t>Provider</w:t>
+      </w:r>
+    </w:p>
+    <w:p>
+      <w:pPr>
+        <w:tabs>
+          <w:tab w:val="left" w:pos="1440"/>
+        </w:tabs>
+        <w:rPr>
+          <w:rFonts w:ascii="Helvetica" w:hAnsi="Helvetica" w:cs="Helvetica"/>
+          <w:sz w:val="24"/>
+          <w:szCs w:val="24"/>
+        </w:rPr>
+      </w:pPr>
+      <w:r>
+        <w:rPr>
+          <w:rFonts w:ascii="Helvetica" w:hAnsi="Helvetica" w:cs="Helvetica"/>
+          <w:sz w:val="24"/>
+          <w:szCs w:val="24"/>
+        </w:rPr>
+        <w:t xml:space="preserve">Need a </w:t>
+      </w:r>
+      <w:proofErr w:type="spellStart"/>
+      <w:r>
+        <w:rPr>
+          <w:rFonts w:ascii="Helvetica" w:hAnsi="Helvetica" w:cs="Helvetica"/>
+          <w:sz w:val="24"/>
+          <w:szCs w:val="24"/>
+        </w:rPr>
+        <w:t>Rinkeby</w:t>
+      </w:r>
+      <w:proofErr w:type="spellEnd"/>
+      <w:r>
+        <w:rPr>
+          <w:rFonts w:ascii="Helvetica" w:hAnsi="Helvetica" w:cs="Helvetica"/>
+          <w:sz w:val="24"/>
+          <w:szCs w:val="24"/>
+        </w:rPr>
+        <w:t xml:space="preserve"> test network account with some test ETH</w:t>
+      </w:r>
+      <w:r>
+        <w:rPr>
+          <w:rFonts w:ascii="Helvetica" w:hAnsi="Helvetica" w:cs="Helvetica"/>
+          <w:sz w:val="24"/>
+          <w:szCs w:val="24"/>
+        </w:rPr>
+        <w:br/>
+      </w:r>
+      <w:r>
+        <w:rPr>
+          <w:rFonts w:ascii="Helvetica" w:hAnsi="Helvetica" w:cs="Helvetica"/>
+          <w:sz w:val="24"/>
+          <w:szCs w:val="24"/>
+        </w:rPr>
+        <w:tab/>
+        <w:t xml:space="preserve">- </w:t>
+      </w:r>
+      <w:proofErr w:type="spellStart"/>
+      <w:r>
+        <w:rPr>
+          <w:rFonts w:ascii="Helvetica" w:hAnsi="Helvetica" w:cs="Helvetica"/>
+          <w:sz w:val="24"/>
+          <w:szCs w:val="24"/>
+        </w:rPr>
+        <w:t>metamask</w:t>
+      </w:r>
+      <w:proofErr w:type="spellEnd"/>
+      <w:r>
+        <w:rPr>
+          <w:rFonts w:ascii="Helvetica" w:hAnsi="Helvetica" w:cs="Helvetica"/>
+          <w:sz w:val="24"/>
+          <w:szCs w:val="24"/>
+        </w:rPr>
+        <w:t xml:space="preserve"> account mnemonic is required</w:t>
+      </w:r>
+    </w:p>
+    <w:p>
+      <w:pPr>
+        <w:tabs>
+          <w:tab w:val="left" w:pos="1440"/>
+        </w:tabs>
+        <w:rPr>
+          <w:rFonts w:ascii="Helvetica" w:hAnsi="Helvetica" w:cs="Helvetica"/>
+          <w:sz w:val="24"/>
+          <w:szCs w:val="24"/>
+        </w:rPr>
+      </w:pPr>
       <w:bookmarkStart w:id="0" w:name="_GoBack"/>
       <w:bookmarkEnd w:id="0"/>
     </w:p>

</xml_diff>

<commit_message>
Add Truffle HD Wallet
Add Truffle HD Wallet
</commit_message>
<xml_diff>
--- a/ethereum_course.rtfd/solidityNotes.docx
+++ b/ethereum_course.rtfd/solidityNotes.docx
@@ -13967,6 +13967,119 @@
           <w:szCs w:val="24"/>
         </w:rPr>
       </w:pPr>
+      <w:proofErr w:type="spellStart"/>
+      <w:r>
+        <w:rPr>
+          <w:rFonts w:ascii="Helvetica" w:hAnsi="Helvetica" w:cs="Helvetica"/>
+          <w:sz w:val="24"/>
+          <w:szCs w:val="24"/>
+        </w:rPr>
+        <w:t>Infura</w:t>
+      </w:r>
+      <w:proofErr w:type="spellEnd"/>
+      <w:r>
+        <w:rPr>
+          <w:rFonts w:ascii="Helvetica" w:hAnsi="Helvetica" w:cs="Helvetica"/>
+          <w:sz w:val="24"/>
+          <w:szCs w:val="24"/>
+        </w:rPr>
+        <w:t xml:space="preserve"> package: </w:t>
+      </w:r>
+      <w:proofErr w:type="spellStart"/>
+      <w:r>
+        <w:rPr>
+          <w:rFonts w:ascii="Helvetica" w:hAnsi="Helvetica" w:cs="Helvetica"/>
+          <w:sz w:val="24"/>
+          <w:szCs w:val="24"/>
+        </w:rPr>
+        <w:t>npm</w:t>
+      </w:r>
+      <w:proofErr w:type="spellEnd"/>
+      <w:r>
+        <w:rPr>
+          <w:rFonts w:ascii="Helvetica" w:hAnsi="Helvetica" w:cs="Helvetica"/>
+          <w:sz w:val="24"/>
+          <w:szCs w:val="24"/>
+        </w:rPr>
+        <w:t xml:space="preserve"> install </w:t>
+      </w:r>
+      <w:r>
+        <w:rPr>
+          <w:rFonts w:ascii="Helvetica" w:hAnsi="Helvetica" w:cs="Helvetica"/>
+          <w:sz w:val="24"/>
+          <w:szCs w:val="24"/>
+        </w:rPr>
+        <w:t>--</w:t>
+      </w:r>
+      <w:r>
+        <w:rPr>
+          <w:rFonts w:ascii="Helvetica" w:hAnsi="Helvetica" w:cs="Helvetica"/>
+          <w:sz w:val="24"/>
+          <w:szCs w:val="24"/>
+        </w:rPr>
+        <w:t>save</w:t>
+      </w:r>
+      <w:r>
+        <w:rPr>
+          <w:rFonts w:ascii="Helvetica" w:hAnsi="Helvetica" w:cs="Helvetica"/>
+          <w:sz w:val="24"/>
+          <w:szCs w:val="24"/>
+        </w:rPr>
+        <w:t xml:space="preserve"> truffle-</w:t>
+      </w:r>
+      <w:proofErr w:type="spellStart"/>
+      <w:r>
+        <w:rPr>
+          <w:rFonts w:ascii="Helvetica" w:hAnsi="Helvetica" w:cs="Helvetica"/>
+          <w:sz w:val="24"/>
+          <w:szCs w:val="24"/>
+        </w:rPr>
+        <w:t>hdwallet</w:t>
+      </w:r>
+      <w:proofErr w:type="spellEnd"/>
+      <w:r>
+        <w:rPr>
+          <w:rFonts w:ascii="Helvetica" w:hAnsi="Helvetica" w:cs="Helvetica"/>
+          <w:sz w:val="24"/>
+          <w:szCs w:val="24"/>
+        </w:rPr>
+        <w:t>-provider</w:t>
+      </w:r>
+      <w:r>
+        <w:rPr>
+          <w:rFonts w:ascii="Helvetica" w:hAnsi="Helvetica" w:cs="Helvetica"/>
+          <w:sz w:val="24"/>
+          <w:szCs w:val="24"/>
+        </w:rPr>
+        <w:br/>
+        <w:t xml:space="preserve">Setting up a provider manually. Truffle </w:t>
+      </w:r>
+      <w:proofErr w:type="spellStart"/>
+      <w:r>
+        <w:rPr>
+          <w:rFonts w:ascii="Helvetica" w:hAnsi="Helvetica" w:cs="Helvetica"/>
+          <w:sz w:val="24"/>
+          <w:szCs w:val="24"/>
+        </w:rPr>
+        <w:t>hd</w:t>
+      </w:r>
+      <w:proofErr w:type="spellEnd"/>
+      <w:r>
+        <w:rPr>
+          <w:rFonts w:ascii="Helvetica" w:hAnsi="Helvetica" w:cs="Helvetica"/>
+          <w:sz w:val="24"/>
+          <w:szCs w:val="24"/>
+        </w:rPr>
+        <w:t xml:space="preserve"> wallet helps with setup for the provider</w:t>
+      </w:r>
+      <w:r>
+        <w:rPr>
+          <w:rFonts w:ascii="Helvetica" w:hAnsi="Helvetica" w:cs="Helvetica"/>
+          <w:sz w:val="24"/>
+          <w:szCs w:val="24"/>
+        </w:rPr>
+        <w:br/>
+      </w:r>
       <w:bookmarkStart w:id="0" w:name="_GoBack"/>
       <w:bookmarkEnd w:id="0"/>
     </w:p>

</xml_diff>